<commit_message>
Add requirements and make migrations
</commit_message>
<xml_diff>
--- a/14.rest_services.docx
+++ b/14.rest_services.docx
@@ -166,6 +166,423 @@
           <w:lang w:val="es-ES_tradnl"/>
         </w:rPr>
       </w:pPr>
+    </w:p>
+    <w:p>
+      <w:pPr>
+        <w:rPr>
+          <w:lang w:val="es-ES_tradnl"/>
+        </w:rPr>
+      </w:pPr>
+    </w:p>
+    <w:p>
+      <w:pPr>
+        <w:rPr>
+          <w:lang w:val="es-ES_tradnl"/>
+        </w:rPr>
+      </w:pPr>
+      <w:r>
+        <w:rPr>
+          <w:lang w:val="es-ES_tradnl"/>
+        </w:rPr>
+        <w:t xml:space="preserve">PROJECT CREATION </w:t>
+      </w:r>
+    </w:p>
+    <w:p>
+      <w:pPr>
+        <w:rPr>
+          <w:lang w:val="es-ES_tradnl"/>
+        </w:rPr>
+      </w:pPr>
+    </w:p>
+    <w:p>
+      <w:pPr>
+        <w:rPr>
+          <w:lang w:val="es-ES_tradnl"/>
+        </w:rPr>
+      </w:pPr>
+      <w:r>
+        <w:rPr>
+          <w:lang w:val="es-ES_tradnl"/>
+        </w:rPr>
+        <w:t xml:space="preserve">A Project </w:t>
+      </w:r>
+      <w:proofErr w:type="spellStart"/>
+      <w:r>
+        <w:rPr>
+          <w:lang w:val="es-ES_tradnl"/>
+        </w:rPr>
+        <w:t>will</w:t>
+      </w:r>
+      <w:proofErr w:type="spellEnd"/>
+      <w:r>
+        <w:rPr>
+          <w:lang w:val="es-ES_tradnl"/>
+        </w:rPr>
+        <w:t xml:space="preserve"> be </w:t>
+      </w:r>
+      <w:proofErr w:type="spellStart"/>
+      <w:r>
+        <w:rPr>
+          <w:lang w:val="es-ES_tradnl"/>
+        </w:rPr>
+        <w:t>cloned</w:t>
+      </w:r>
+      <w:proofErr w:type="spellEnd"/>
+      <w:r>
+        <w:rPr>
+          <w:lang w:val="es-ES_tradnl"/>
+        </w:rPr>
+        <w:t xml:space="preserve">, </w:t>
+      </w:r>
+      <w:proofErr w:type="spellStart"/>
+      <w:r>
+        <w:rPr>
+          <w:lang w:val="es-ES_tradnl"/>
+        </w:rPr>
+        <w:t>named</w:t>
+      </w:r>
+      <w:proofErr w:type="spellEnd"/>
+      <w:r>
+        <w:rPr>
+          <w:lang w:val="es-ES_tradnl"/>
+        </w:rPr>
+        <w:t xml:space="preserve"> </w:t>
+      </w:r>
+      <w:proofErr w:type="spellStart"/>
+      <w:r>
+        <w:rPr>
+          <w:lang w:val="es-ES_tradnl"/>
+        </w:rPr>
+        <w:t>agendadj</w:t>
+      </w:r>
+      <w:proofErr w:type="spellEnd"/>
+      <w:r>
+        <w:rPr>
+          <w:lang w:val="es-ES_tradnl"/>
+        </w:rPr>
+        <w:t xml:space="preserve">. </w:t>
+      </w:r>
+    </w:p>
+    <w:p>
+      <w:pPr>
+        <w:rPr>
+          <w:lang w:val="es-ES_tradnl"/>
+        </w:rPr>
+      </w:pPr>
+      <w:r>
+        <w:rPr>
+          <w:lang w:val="es-ES_tradnl"/>
+        </w:rPr>
+        <w:t xml:space="preserve">In </w:t>
+      </w:r>
+      <w:proofErr w:type="spellStart"/>
+      <w:r>
+        <w:rPr>
+          <w:lang w:val="es-ES_tradnl"/>
+        </w:rPr>
+        <w:t>this</w:t>
+      </w:r>
+      <w:proofErr w:type="spellEnd"/>
+      <w:r>
+        <w:rPr>
+          <w:lang w:val="es-ES_tradnl"/>
+        </w:rPr>
+        <w:t xml:space="preserve"> Project </w:t>
+      </w:r>
+      <w:proofErr w:type="spellStart"/>
+      <w:r>
+        <w:rPr>
+          <w:lang w:val="es-ES_tradnl"/>
+        </w:rPr>
+        <w:t>we</w:t>
+      </w:r>
+      <w:proofErr w:type="spellEnd"/>
+      <w:r>
+        <w:rPr>
+          <w:lang w:val="es-ES_tradnl"/>
+        </w:rPr>
+        <w:t xml:space="preserve"> </w:t>
+      </w:r>
+      <w:proofErr w:type="spellStart"/>
+      <w:r>
+        <w:rPr>
+          <w:lang w:val="es-ES_tradnl"/>
+        </w:rPr>
+        <w:t>should</w:t>
+      </w:r>
+      <w:proofErr w:type="spellEnd"/>
+      <w:r>
+        <w:rPr>
+          <w:lang w:val="es-ES_tradnl"/>
+        </w:rPr>
+        <w:t xml:space="preserve"> </w:t>
+      </w:r>
+      <w:proofErr w:type="spellStart"/>
+      <w:r>
+        <w:rPr>
+          <w:lang w:val="es-ES_tradnl"/>
+        </w:rPr>
+        <w:t>install</w:t>
+      </w:r>
+      <w:proofErr w:type="spellEnd"/>
+      <w:r>
+        <w:rPr>
+          <w:lang w:val="es-ES_tradnl"/>
+        </w:rPr>
+        <w:t xml:space="preserve"> </w:t>
+      </w:r>
+      <w:proofErr w:type="spellStart"/>
+      <w:r>
+        <w:rPr>
+          <w:lang w:val="es-ES_tradnl"/>
+        </w:rPr>
+        <w:t>all</w:t>
+      </w:r>
+      <w:proofErr w:type="spellEnd"/>
+      <w:r>
+        <w:rPr>
+          <w:lang w:val="es-ES_tradnl"/>
+        </w:rPr>
+        <w:t xml:space="preserve"> </w:t>
+      </w:r>
+      <w:proofErr w:type="spellStart"/>
+      <w:r>
+        <w:rPr>
+          <w:lang w:val="es-ES_tradnl"/>
+        </w:rPr>
+        <w:t>libraries</w:t>
+      </w:r>
+      <w:proofErr w:type="spellEnd"/>
+      <w:r>
+        <w:rPr>
+          <w:lang w:val="es-ES_tradnl"/>
+        </w:rPr>
+        <w:t xml:space="preserve">, </w:t>
+      </w:r>
+      <w:proofErr w:type="spellStart"/>
+      <w:r>
+        <w:rPr>
+          <w:lang w:val="es-ES_tradnl"/>
+        </w:rPr>
+        <w:t>they</w:t>
+      </w:r>
+      <w:proofErr w:type="spellEnd"/>
+      <w:r>
+        <w:rPr>
+          <w:lang w:val="es-ES_tradnl"/>
+        </w:rPr>
+        <w:t xml:space="preserve"> are in requirements.txt</w:t>
+      </w:r>
+    </w:p>
+    <w:p>
+      <w:pPr>
+        <w:rPr>
+          <w:lang w:val="es-ES_tradnl"/>
+        </w:rPr>
+      </w:pPr>
+      <w:proofErr w:type="spellStart"/>
+      <w:r>
+        <w:rPr>
+          <w:lang w:val="es-ES_tradnl"/>
+        </w:rPr>
+        <w:t>After</w:t>
+      </w:r>
+      <w:proofErr w:type="spellEnd"/>
+      <w:r>
+        <w:rPr>
+          <w:lang w:val="es-ES_tradnl"/>
+        </w:rPr>
+        <w:t xml:space="preserve"> </w:t>
+      </w:r>
+      <w:proofErr w:type="spellStart"/>
+      <w:r>
+        <w:rPr>
+          <w:lang w:val="es-ES_tradnl"/>
+        </w:rPr>
+        <w:t>this</w:t>
+      </w:r>
+      <w:proofErr w:type="spellEnd"/>
+      <w:r>
+        <w:rPr>
+          <w:lang w:val="es-ES_tradnl"/>
+        </w:rPr>
+        <w:t xml:space="preserve"> </w:t>
+      </w:r>
+      <w:proofErr w:type="spellStart"/>
+      <w:r>
+        <w:rPr>
+          <w:lang w:val="es-ES_tradnl"/>
+        </w:rPr>
+        <w:t>we</w:t>
+      </w:r>
+      <w:proofErr w:type="spellEnd"/>
+      <w:r>
+        <w:rPr>
+          <w:lang w:val="es-ES_tradnl"/>
+        </w:rPr>
+        <w:t xml:space="preserve"> </w:t>
+      </w:r>
+      <w:proofErr w:type="spellStart"/>
+      <w:r>
+        <w:rPr>
+          <w:lang w:val="es-ES_tradnl"/>
+        </w:rPr>
+        <w:t>should</w:t>
+      </w:r>
+      <w:proofErr w:type="spellEnd"/>
+      <w:r>
+        <w:rPr>
+          <w:lang w:val="es-ES_tradnl"/>
+        </w:rPr>
+        <w:t xml:space="preserve"> configure </w:t>
+      </w:r>
+      <w:proofErr w:type="spellStart"/>
+      <w:r>
+        <w:rPr>
+          <w:lang w:val="es-ES_tradnl"/>
+        </w:rPr>
+        <w:t>db</w:t>
+      </w:r>
+      <w:proofErr w:type="spellEnd"/>
+      <w:r>
+        <w:rPr>
+          <w:lang w:val="es-ES_tradnl"/>
+        </w:rPr>
+        <w:t xml:space="preserve">. </w:t>
+      </w:r>
+    </w:p>
+    <w:p>
+      <w:pPr>
+        <w:rPr>
+          <w:lang w:val="es-ES_tradnl"/>
+        </w:rPr>
+      </w:pPr>
+      <w:proofErr w:type="spellStart"/>
+      <w:r>
+        <w:rPr>
+          <w:lang w:val="es-ES_tradnl"/>
+        </w:rPr>
+        <w:t>Now</w:t>
+      </w:r>
+      <w:proofErr w:type="spellEnd"/>
+      <w:r>
+        <w:rPr>
+          <w:lang w:val="es-ES_tradnl"/>
+        </w:rPr>
+        <w:t xml:space="preserve"> </w:t>
+      </w:r>
+      <w:proofErr w:type="spellStart"/>
+      <w:r>
+        <w:rPr>
+          <w:lang w:val="es-ES_tradnl"/>
+        </w:rPr>
+        <w:t>we</w:t>
+      </w:r>
+      <w:proofErr w:type="spellEnd"/>
+      <w:r>
+        <w:rPr>
+          <w:lang w:val="es-ES_tradnl"/>
+        </w:rPr>
+        <w:t xml:space="preserve"> </w:t>
+      </w:r>
+      <w:proofErr w:type="spellStart"/>
+      <w:r>
+        <w:rPr>
+          <w:lang w:val="es-ES_tradnl"/>
+        </w:rPr>
+        <w:t>make</w:t>
+      </w:r>
+      <w:proofErr w:type="spellEnd"/>
+      <w:r>
+        <w:rPr>
+          <w:lang w:val="es-ES_tradnl"/>
+        </w:rPr>
+        <w:t xml:space="preserve"> </w:t>
+      </w:r>
+      <w:proofErr w:type="spellStart"/>
+      <w:r>
+        <w:rPr>
+          <w:lang w:val="es-ES_tradnl"/>
+        </w:rPr>
+        <w:t>migrations</w:t>
+      </w:r>
+      <w:proofErr w:type="spellEnd"/>
+      <w:r>
+        <w:rPr>
+          <w:lang w:val="es-ES_tradnl"/>
+        </w:rPr>
+        <w:t>.</w:t>
+      </w:r>
+    </w:p>
+    <w:p>
+      <w:pPr>
+        <w:rPr>
+          <w:lang w:val="es-ES_tradnl"/>
+        </w:rPr>
+      </w:pPr>
+      <w:proofErr w:type="spellStart"/>
+      <w:r>
+        <w:rPr>
+          <w:lang w:val="es-ES_tradnl"/>
+        </w:rPr>
+        <w:t>Finally</w:t>
+      </w:r>
+      <w:proofErr w:type="spellEnd"/>
+      <w:r>
+        <w:rPr>
+          <w:lang w:val="es-ES_tradnl"/>
+        </w:rPr>
+        <w:t xml:space="preserve"> </w:t>
+      </w:r>
+      <w:proofErr w:type="spellStart"/>
+      <w:r>
+        <w:rPr>
+          <w:lang w:val="es-ES_tradnl"/>
+        </w:rPr>
+        <w:t>migrate</w:t>
+      </w:r>
+      <w:proofErr w:type="spellEnd"/>
+      <w:r>
+        <w:rPr>
+          <w:lang w:val="es-ES_tradnl"/>
+        </w:rPr>
+        <w:t>.</w:t>
+      </w:r>
+    </w:p>
+    <w:p>
+      <w:pPr>
+        <w:rPr>
+          <w:lang w:val="es-ES_tradnl"/>
+        </w:rPr>
+      </w:pPr>
+      <w:proofErr w:type="spellStart"/>
+      <w:r>
+        <w:rPr>
+          <w:lang w:val="es-ES_tradnl"/>
+        </w:rPr>
+        <w:t>Now</w:t>
+      </w:r>
+      <w:proofErr w:type="spellEnd"/>
+      <w:r>
+        <w:rPr>
+          <w:lang w:val="es-ES_tradnl"/>
+        </w:rPr>
+        <w:t xml:space="preserve"> </w:t>
+      </w:r>
+      <w:proofErr w:type="spellStart"/>
+      <w:r>
+        <w:rPr>
+          <w:lang w:val="es-ES_tradnl"/>
+        </w:rPr>
+        <w:t>we</w:t>
+      </w:r>
+      <w:proofErr w:type="spellEnd"/>
+      <w:r>
+        <w:rPr>
+          <w:lang w:val="es-ES_tradnl"/>
+        </w:rPr>
+        <w:t xml:space="preserve"> can run server</w:t>
+      </w:r>
     </w:p>
     <w:sectPr>
       <w:pgSz w:w="12240" w:h="15840"/>

</xml_diff>

<commit_message>
Integra js reponse and html
</commit_message>
<xml_diff>
--- a/14.rest_services.docx
+++ b/14.rest_services.docx
@@ -1839,6 +1839,204 @@
           <w:lang w:val="es-ES_tradnl"/>
         </w:rPr>
       </w:pPr>
+      <w:proofErr w:type="spellStart"/>
+      <w:r>
+        <w:rPr>
+          <w:lang w:val="es-ES_tradnl"/>
+        </w:rPr>
+        <w:t>Integrate</w:t>
+      </w:r>
+      <w:proofErr w:type="spellEnd"/>
+      <w:r>
+        <w:rPr>
+          <w:lang w:val="es-ES_tradnl"/>
+        </w:rPr>
+        <w:t xml:space="preserve"> </w:t>
+      </w:r>
+      <w:proofErr w:type="spellStart"/>
+      <w:r>
+        <w:rPr>
+          <w:lang w:val="es-ES_tradnl"/>
+        </w:rPr>
+        <w:t>html</w:t>
+      </w:r>
+      <w:proofErr w:type="spellEnd"/>
+      <w:r>
+        <w:rPr>
+          <w:lang w:val="es-ES_tradnl"/>
+        </w:rPr>
+        <w:t xml:space="preserve">, and </w:t>
+      </w:r>
+      <w:proofErr w:type="spellStart"/>
+      <w:r>
+        <w:rPr>
+          <w:lang w:val="es-ES_tradnl"/>
+        </w:rPr>
+        <w:t>results</w:t>
+      </w:r>
+      <w:proofErr w:type="spellEnd"/>
+      <w:r>
+        <w:rPr>
+          <w:lang w:val="es-ES_tradnl"/>
+        </w:rPr>
+        <w:t xml:space="preserve"> </w:t>
+      </w:r>
+      <w:proofErr w:type="spellStart"/>
+      <w:r>
+        <w:rPr>
+          <w:lang w:val="es-ES_tradnl"/>
+        </w:rPr>
+        <w:t>json</w:t>
+      </w:r>
+      <w:proofErr w:type="spellEnd"/>
+      <w:r>
+        <w:rPr>
+          <w:lang w:val="es-ES_tradnl"/>
+        </w:rPr>
+        <w:t xml:space="preserve"> </w:t>
+      </w:r>
+    </w:p>
+    <w:p>
+      <w:pPr>
+        <w:rPr>
+          <w:lang w:val="es-ES_tradnl"/>
+        </w:rPr>
+      </w:pPr>
+      <w:r>
+        <w:rPr>
+          <w:lang w:val="es-ES_tradnl"/>
+        </w:rPr>
+        <w:drawing>
+          <wp:inline distT="0" distB="0" distL="0" distR="0" wp14:anchorId="0F5A191F" wp14:editId="0E827708">
+            <wp:extent cx="4292600" cy="2425700"/>
+            <wp:effectExtent l="0" t="0" r="0" b="0"/>
+            <wp:docPr id="12" name="Picture 12"/>
+            <wp:cNvGraphicFramePr>
+              <a:graphicFrameLocks xmlns:a="http://schemas.openxmlformats.org/drawingml/2006/main" noChangeAspect="1"/>
+            </wp:cNvGraphicFramePr>
+            <a:graphic xmlns:a="http://schemas.openxmlformats.org/drawingml/2006/main">
+              <a:graphicData uri="http://schemas.openxmlformats.org/drawingml/2006/picture">
+                <pic:pic xmlns:pic="http://schemas.openxmlformats.org/drawingml/2006/picture">
+                  <pic:nvPicPr>
+                    <pic:cNvPr id="1" name=""/>
+                    <pic:cNvPicPr/>
+                  </pic:nvPicPr>
+                  <pic:blipFill>
+                    <a:blip r:embed="rId17"/>
+                    <a:stretch>
+                      <a:fillRect/>
+                    </a:stretch>
+                  </pic:blipFill>
+                  <pic:spPr>
+                    <a:xfrm>
+                      <a:off x="0" y="0"/>
+                      <a:ext cx="4292600" cy="2425700"/>
+                    </a:xfrm>
+                    <a:prstGeom prst="rect">
+                      <a:avLst/>
+                    </a:prstGeom>
+                  </pic:spPr>
+                </pic:pic>
+              </a:graphicData>
+            </a:graphic>
+          </wp:inline>
+        </w:drawing>
+      </w:r>
+    </w:p>
+    <w:p>
+      <w:pPr>
+        <w:rPr>
+          <w:lang w:val="es-ES_tradnl"/>
+        </w:rPr>
+      </w:pPr>
+      <w:r>
+        <w:rPr>
+          <w:lang w:val="es-ES_tradnl"/>
+        </w:rPr>
+        <w:lastRenderedPageBreak/>
+        <w:drawing>
+          <wp:inline distT="0" distB="0" distL="0" distR="0" wp14:anchorId="1E9F0E2F" wp14:editId="56EFD633">
+            <wp:extent cx="3810000" cy="2311400"/>
+            <wp:effectExtent l="0" t="0" r="0" b="0"/>
+            <wp:docPr id="13" name="Picture 13"/>
+            <wp:cNvGraphicFramePr>
+              <a:graphicFrameLocks xmlns:a="http://schemas.openxmlformats.org/drawingml/2006/main" noChangeAspect="1"/>
+            </wp:cNvGraphicFramePr>
+            <a:graphic xmlns:a="http://schemas.openxmlformats.org/drawingml/2006/main">
+              <a:graphicData uri="http://schemas.openxmlformats.org/drawingml/2006/picture">
+                <pic:pic xmlns:pic="http://schemas.openxmlformats.org/drawingml/2006/picture">
+                  <pic:nvPicPr>
+                    <pic:cNvPr id="1" name=""/>
+                    <pic:cNvPicPr/>
+                  </pic:nvPicPr>
+                  <pic:blipFill>
+                    <a:blip r:embed="rId18"/>
+                    <a:stretch>
+                      <a:fillRect/>
+                    </a:stretch>
+                  </pic:blipFill>
+                  <pic:spPr>
+                    <a:xfrm>
+                      <a:off x="0" y="0"/>
+                      <a:ext cx="3810000" cy="2311400"/>
+                    </a:xfrm>
+                    <a:prstGeom prst="rect">
+                      <a:avLst/>
+                    </a:prstGeom>
+                  </pic:spPr>
+                </pic:pic>
+              </a:graphicData>
+            </a:graphic>
+          </wp:inline>
+        </w:drawing>
+      </w:r>
+    </w:p>
+    <w:p>
+      <w:pPr>
+        <w:rPr>
+          <w:lang w:val="es-ES_tradnl"/>
+        </w:rPr>
+      </w:pPr>
+      <w:r>
+        <w:rPr>
+          <w:lang w:val="es-ES_tradnl"/>
+        </w:rPr>
+        <w:drawing>
+          <wp:inline distT="0" distB="0" distL="0" distR="0" wp14:anchorId="24D4D698" wp14:editId="14395A7D">
+            <wp:extent cx="4635500" cy="3327400"/>
+            <wp:effectExtent l="0" t="0" r="0" b="0"/>
+            <wp:docPr id="14" name="Picture 14"/>
+            <wp:cNvGraphicFramePr>
+              <a:graphicFrameLocks xmlns:a="http://schemas.openxmlformats.org/drawingml/2006/main" noChangeAspect="1"/>
+            </wp:cNvGraphicFramePr>
+            <a:graphic xmlns:a="http://schemas.openxmlformats.org/drawingml/2006/main">
+              <a:graphicData uri="http://schemas.openxmlformats.org/drawingml/2006/picture">
+                <pic:pic xmlns:pic="http://schemas.openxmlformats.org/drawingml/2006/picture">
+                  <pic:nvPicPr>
+                    <pic:cNvPr id="1" name=""/>
+                    <pic:cNvPicPr/>
+                  </pic:nvPicPr>
+                  <pic:blipFill>
+                    <a:blip r:embed="rId19"/>
+                    <a:stretch>
+                      <a:fillRect/>
+                    </a:stretch>
+                  </pic:blipFill>
+                  <pic:spPr>
+                    <a:xfrm>
+                      <a:off x="0" y="0"/>
+                      <a:ext cx="4635500" cy="3327400"/>
+                    </a:xfrm>
+                    <a:prstGeom prst="rect">
+                      <a:avLst/>
+                    </a:prstGeom>
+                  </pic:spPr>
+                </pic:pic>
+              </a:graphicData>
+            </a:graphic>
+          </wp:inline>
+        </w:drawing>
+      </w:r>
     </w:p>
     <w:p>
       <w:pPr>

</xml_diff>